<commit_message>
third week - nov
</commit_message>
<xml_diff>
--- a/etica/tareas/3_caso.docx
+++ b/etica/tareas/3_caso.docx
@@ -1320,7 +1320,7 @@
           <w:szCs w:val="24"/>
           <w:lang w:val="es-ES"/>
         </w:rPr>
-        <w:t>Algo que debemos destacar al abordar este caso, es que cuando hablamos de tomar una decisión bien razonada no podemos reducirla o asimilarla como buena o mala, simplemente como una decisión tomada con o sin fundamentos concretos y válidos. A continuación, los puntos y argumentos para tomar una decisión crítica y bien razonada:</w:t>
+        <w:t xml:space="preserve">Algo que debemos destacar al abordar este caso, es que cuando hablamos de tomar una decisión bien razonada no podemos reducirla o asimilarla como buena o mala, simplemente como una decisión tomada con o sin fundamentos concretos y válidos. </w:t>
       </w:r>
     </w:p>
     <w:p>
@@ -1338,11 +1338,171 @@
     </w:p>
     <w:p>
       <w:pPr>
-        <w:widowControl w:val="0"/>
         <w:spacing w:line="360" w:lineRule="auto"/>
         <w:jc w:val="both"/>
         <w:rPr>
           <w:rFonts w:ascii="Times New Roman" w:eastAsia="Old Standard TT" w:hAnsi="Times New Roman" w:cs="Times New Roman"/>
+          <w:b/>
+          <w:sz w:val="28"/>
+          <w:szCs w:val="28"/>
+          <w:lang w:val="es-ES"/>
+        </w:rPr>
+      </w:pPr>
+      <w:r>
+        <w:rPr>
+          <w:rFonts w:ascii="Times New Roman" w:eastAsia="Old Standard TT" w:hAnsi="Times New Roman" w:cs="Times New Roman"/>
+          <w:b/>
+          <w:sz w:val="28"/>
+          <w:szCs w:val="28"/>
+          <w:lang w:val="es-ES"/>
+        </w:rPr>
+        <w:t>Marco de referencia</w:t>
+      </w:r>
+    </w:p>
+    <w:p>
+      <w:pPr>
+        <w:widowControl w:val="0"/>
+        <w:spacing w:line="360" w:lineRule="auto"/>
+        <w:jc w:val="both"/>
+        <w:rPr>
+          <w:rFonts w:ascii="Times New Roman" w:eastAsia="Old Standard TT" w:hAnsi="Times New Roman" w:cs="Times New Roman"/>
+          <w:sz w:val="24"/>
+          <w:szCs w:val="24"/>
+          <w:lang w:val="es-ES"/>
+        </w:rPr>
+      </w:pPr>
+    </w:p>
+    <w:p>
+      <w:pPr>
+        <w:widowControl w:val="0"/>
+        <w:spacing w:line="360" w:lineRule="auto"/>
+        <w:jc w:val="both"/>
+        <w:rPr>
+          <w:rFonts w:ascii="Times New Roman" w:eastAsia="Old Standard TT" w:hAnsi="Times New Roman" w:cs="Times New Roman"/>
+          <w:sz w:val="24"/>
+          <w:szCs w:val="24"/>
+          <w:lang w:val="es-ES"/>
+        </w:rPr>
+      </w:pPr>
+      <w:r>
+        <w:rPr>
+          <w:rFonts w:ascii="Times New Roman" w:eastAsia="Old Standard TT" w:hAnsi="Times New Roman" w:cs="Times New Roman"/>
+          <w:sz w:val="24"/>
+          <w:szCs w:val="24"/>
+          <w:lang w:val="es-ES"/>
+        </w:rPr>
+        <w:t>Con base a esta reducida lista de decisiones tenemos que analizar cada una de las situaciones mediante la moral propia además de nuestro respectivo código de ética</w:t>
+      </w:r>
+      <w:r>
+        <w:rPr>
+          <w:rFonts w:ascii="Times New Roman" w:eastAsia="Old Standard TT" w:hAnsi="Times New Roman" w:cs="Times New Roman"/>
+          <w:sz w:val="24"/>
+          <w:szCs w:val="24"/>
+          <w:lang w:val="es-ES"/>
+        </w:rPr>
+        <w:t xml:space="preserve">, sin embargo, es necesario tener un marco de referencia en el cual </w:t>
+      </w:r>
+      <w:r>
+        <w:rPr>
+          <w:rFonts w:ascii="Times New Roman" w:eastAsia="Old Standard TT" w:hAnsi="Times New Roman" w:cs="Times New Roman"/>
+          <w:sz w:val="24"/>
+          <w:szCs w:val="24"/>
+          <w:lang w:val="es-ES"/>
+        </w:rPr>
+        <w:t>basarnos</w:t>
+      </w:r>
+      <w:r>
+        <w:rPr>
+          <w:rFonts w:ascii="Times New Roman" w:eastAsia="Old Standard TT" w:hAnsi="Times New Roman" w:cs="Times New Roman"/>
+          <w:sz w:val="24"/>
+          <w:szCs w:val="24"/>
+          <w:lang w:val="es-ES"/>
+        </w:rPr>
+        <w:t>.</w:t>
+      </w:r>
+    </w:p>
+    <w:p>
+      <w:pPr>
+        <w:widowControl w:val="0"/>
+        <w:spacing w:line="360" w:lineRule="auto"/>
+        <w:jc w:val="both"/>
+        <w:rPr>
+          <w:rFonts w:ascii="Times New Roman" w:eastAsia="Old Standard TT" w:hAnsi="Times New Roman" w:cs="Times New Roman"/>
+          <w:sz w:val="24"/>
+          <w:szCs w:val="24"/>
+          <w:lang w:val="es-ES"/>
+        </w:rPr>
+      </w:pPr>
+    </w:p>
+    <w:p>
+      <w:pPr>
+        <w:pStyle w:val="ListParagraph"/>
+        <w:widowControl w:val="0"/>
+        <w:numPr>
+          <w:ilvl w:val="0"/>
+          <w:numId w:val="10"/>
+        </w:numPr>
+        <w:spacing w:line="360" w:lineRule="auto"/>
+        <w:jc w:val="both"/>
+        <w:rPr>
+          <w:rFonts w:ascii="Times New Roman" w:eastAsia="Old Standard TT" w:hAnsi="Times New Roman" w:cs="Times New Roman"/>
+          <w:sz w:val="24"/>
+          <w:szCs w:val="24"/>
+          <w:lang w:val="es-ES"/>
+        </w:rPr>
+      </w:pPr>
+      <w:r>
+        <w:rPr>
+          <w:rFonts w:ascii="Times New Roman" w:eastAsia="Old Standard TT" w:hAnsi="Times New Roman" w:cs="Times New Roman"/>
+          <w:sz w:val="24"/>
+          <w:szCs w:val="24"/>
+          <w:lang w:val="es-ES"/>
+        </w:rPr>
+        <w:t xml:space="preserve">Recordemos que lo primero a realizar es </w:t>
+      </w:r>
+      <w:r>
+        <w:rPr>
+          <w:rFonts w:ascii="Times New Roman" w:eastAsia="Old Standard TT" w:hAnsi="Times New Roman" w:cs="Times New Roman"/>
+          <w:b/>
+          <w:bCs/>
+          <w:i/>
+          <w:iCs/>
+          <w:sz w:val="24"/>
+          <w:szCs w:val="24"/>
+          <w:lang w:val="es-ES"/>
+        </w:rPr>
+        <w:t>identificar el problema:</w:t>
+      </w:r>
+      <w:r>
+        <w:rPr>
+          <w:rFonts w:ascii="Times New Roman" w:eastAsia="Old Standard TT" w:hAnsi="Times New Roman" w:cs="Times New Roman"/>
+          <w:sz w:val="24"/>
+          <w:szCs w:val="24"/>
+          <w:lang w:val="es-ES"/>
+        </w:rPr>
+        <w:t xml:space="preserve"> </w:t>
+      </w:r>
+    </w:p>
+    <w:p>
+      <w:pPr>
+        <w:widowControl w:val="0"/>
+        <w:spacing w:line="360" w:lineRule="auto"/>
+        <w:jc w:val="both"/>
+        <w:rPr>
+          <w:rFonts w:ascii="Times New Roman" w:eastAsia="Old Standard TT" w:hAnsi="Times New Roman" w:cs="Times New Roman"/>
+          <w:sz w:val="24"/>
+          <w:szCs w:val="24"/>
+          <w:lang w:val="es-ES"/>
+        </w:rPr>
+      </w:pPr>
+    </w:p>
+    <w:p>
+      <w:pPr>
+        <w:widowControl w:val="0"/>
+        <w:spacing w:line="360" w:lineRule="auto"/>
+        <w:jc w:val="both"/>
+        <w:rPr>
+          <w:rFonts w:ascii="Times New Roman" w:eastAsia="Old Standard TT" w:hAnsi="Times New Roman" w:cs="Times New Roman"/>
           <w:sz w:val="24"/>
           <w:szCs w:val="24"/>
           <w:lang w:val="es-ES"/>
@@ -1373,7 +1533,12 @@
     </w:p>
     <w:p>
       <w:pPr>
-        <w:widowControl w:val="0"/>
+        <w:pStyle w:val="ListParagraph"/>
+        <w:widowControl w:val="0"/>
+        <w:numPr>
+          <w:ilvl w:val="0"/>
+          <w:numId w:val="10"/>
+        </w:numPr>
         <w:spacing w:line="360" w:lineRule="auto"/>
         <w:jc w:val="both"/>
         <w:rPr>
@@ -1390,15 +1555,72 @@
           <w:szCs w:val="24"/>
           <w:lang w:val="es-ES"/>
         </w:rPr>
-        <w:t xml:space="preserve">Como probables decisiones tenemos que el ingeniero puede: </w:t>
-      </w:r>
+        <w:t xml:space="preserve">Posteriormente sabemos que debemos </w:t>
+      </w:r>
+      <w:r>
+        <w:rPr>
+          <w:rFonts w:ascii="Times New Roman" w:eastAsia="Old Standard TT" w:hAnsi="Times New Roman" w:cs="Times New Roman"/>
+          <w:b/>
+          <w:bCs/>
+          <w:i/>
+          <w:iCs/>
+          <w:sz w:val="24"/>
+          <w:szCs w:val="24"/>
+          <w:lang w:val="es-ES"/>
+        </w:rPr>
+        <w:t>especificar las alternativas y decisiones a tomar en cuenta en nuestro respectivo problema moral</w:t>
+      </w:r>
+      <w:r>
+        <w:rPr>
+          <w:rFonts w:ascii="Times New Roman" w:eastAsia="Old Standard TT" w:hAnsi="Times New Roman" w:cs="Times New Roman"/>
+          <w:sz w:val="24"/>
+          <w:szCs w:val="24"/>
+          <w:lang w:val="es-ES"/>
+        </w:rPr>
+        <w:t xml:space="preserve">, las cuales son las </w:t>
+      </w:r>
+      <w:r>
+        <w:rPr>
+          <w:rFonts w:ascii="Times New Roman" w:eastAsia="Old Standard TT" w:hAnsi="Times New Roman" w:cs="Times New Roman"/>
+          <w:sz w:val="24"/>
+          <w:szCs w:val="24"/>
+          <w:lang w:val="es-ES"/>
+        </w:rPr>
+        <w:t>siguientes decisiones:</w:t>
+      </w:r>
+    </w:p>
+    <w:p>
+      <w:pPr>
+        <w:widowControl w:val="0"/>
+        <w:spacing w:line="360" w:lineRule="auto"/>
+        <w:jc w:val="both"/>
+        <w:rPr>
+          <w:rFonts w:ascii="Times New Roman" w:eastAsia="Old Standard TT" w:hAnsi="Times New Roman" w:cs="Times New Roman"/>
+          <w:sz w:val="24"/>
+          <w:szCs w:val="24"/>
+          <w:lang w:val="es-ES"/>
+        </w:rPr>
+      </w:pPr>
+    </w:p>
+    <w:p>
+      <w:pPr>
+        <w:widowControl w:val="0"/>
+        <w:spacing w:line="360" w:lineRule="auto"/>
+        <w:jc w:val="both"/>
+        <w:rPr>
+          <w:rFonts w:ascii="Times New Roman" w:eastAsia="Old Standard TT" w:hAnsi="Times New Roman" w:cs="Times New Roman"/>
+          <w:sz w:val="24"/>
+          <w:szCs w:val="24"/>
+          <w:lang w:val="es-ES"/>
+        </w:rPr>
+      </w:pPr>
     </w:p>
     <w:p>
       <w:pPr>
         <w:pStyle w:val="ListParagraph"/>
         <w:numPr>
           <w:ilvl w:val="0"/>
-          <w:numId w:val="8"/>
+          <w:numId w:val="14"/>
         </w:numPr>
         <w:spacing w:line="360" w:lineRule="auto"/>
         <w:jc w:val="both"/>
@@ -1420,7 +1642,7 @@
         <w:pStyle w:val="ListParagraph"/>
         <w:numPr>
           <w:ilvl w:val="0"/>
-          <w:numId w:val="8"/>
+          <w:numId w:val="14"/>
         </w:numPr>
         <w:spacing w:line="360" w:lineRule="auto"/>
         <w:jc w:val="both"/>
@@ -1442,7 +1664,7 @@
         <w:pStyle w:val="ListParagraph"/>
         <w:numPr>
           <w:ilvl w:val="0"/>
-          <w:numId w:val="8"/>
+          <w:numId w:val="14"/>
         </w:numPr>
         <w:spacing w:line="360" w:lineRule="auto"/>
         <w:jc w:val="both"/>
@@ -1484,15 +1706,6 @@
           <w:lang w:val="es-ES"/>
         </w:rPr>
       </w:pPr>
-      <w:r>
-        <w:rPr>
-          <w:rFonts w:ascii="Times New Roman" w:eastAsia="Old Standard TT" w:hAnsi="Times New Roman" w:cs="Times New Roman"/>
-          <w:sz w:val="24"/>
-          <w:szCs w:val="24"/>
-          <w:lang w:val="es-ES"/>
-        </w:rPr>
-        <w:t>Con base a esta reducida lista de decisiones tenemos que analizar cada una de las situaciones mediante la moral propia además de nuestro respectivo código de ética:</w:t>
-      </w:r>
     </w:p>
     <w:p>
       <w:pPr>
@@ -1500,7 +1713,7 @@
         <w:widowControl w:val="0"/>
         <w:numPr>
           <w:ilvl w:val="0"/>
-          <w:numId w:val="9"/>
+          <w:numId w:val="10"/>
         </w:numPr>
         <w:spacing w:line="360" w:lineRule="auto"/>
         <w:jc w:val="both"/>
@@ -1518,18 +1731,30 @@
           <w:szCs w:val="24"/>
           <w:lang w:val="es-ES"/>
         </w:rPr>
-        <w:t xml:space="preserve">En la primera decisión cumpliríamos directamente con nuestro código de ética, pues al no afectar a terceros, no existiría daño ocurrido, además y analizando el caso de forma legal, </w:t>
-      </w:r>
-      <w:r>
-        <w:rPr>
-          <w:rFonts w:ascii="Times New Roman" w:eastAsia="Old Standard TT" w:hAnsi="Times New Roman" w:cs="Times New Roman"/>
-          <w:sz w:val="24"/>
-          <w:szCs w:val="24"/>
-          <w:lang w:val="es-ES"/>
-        </w:rPr>
-        <w:lastRenderedPageBreak/>
-        <w:t>observamos que nunca se menciona algún contrato o documento legal de confidencialidad lo cual beneficia totalmente nuestra integridad individual tras una posible demanda.</w:t>
-      </w:r>
+        <w:t>Con base a las propuestas anteriores, y como tercer paso</w:t>
+      </w:r>
+      <w:r>
+        <w:rPr>
+          <w:rFonts w:ascii="Times New Roman" w:eastAsia="Old Standard TT" w:hAnsi="Times New Roman" w:cs="Times New Roman"/>
+          <w:sz w:val="24"/>
+          <w:szCs w:val="24"/>
+          <w:lang w:val="es-ES"/>
+        </w:rPr>
+        <w:t>, al usar nuestros recursos éticos previos, podemos destacar en cada una de las decisiones propuestas los factores moralmente significativos:</w:t>
+      </w:r>
+    </w:p>
+    <w:p>
+      <w:pPr>
+        <w:widowControl w:val="0"/>
+        <w:spacing w:line="360" w:lineRule="auto"/>
+        <w:jc w:val="both"/>
+        <w:rPr>
+          <w:rFonts w:ascii="Times New Roman" w:eastAsia="Old Standard TT" w:hAnsi="Times New Roman" w:cs="Times New Roman"/>
+          <w:sz w:val="24"/>
+          <w:szCs w:val="24"/>
+          <w:lang w:val="es-ES"/>
+        </w:rPr>
+      </w:pPr>
     </w:p>
     <w:p>
       <w:pPr>
@@ -1537,7 +1762,7 @@
         <w:widowControl w:val="0"/>
         <w:numPr>
           <w:ilvl w:val="0"/>
-          <w:numId w:val="9"/>
+          <w:numId w:val="13"/>
         </w:numPr>
         <w:spacing w:line="360" w:lineRule="auto"/>
         <w:jc w:val="both"/>
@@ -1555,55 +1780,22 @@
           <w:szCs w:val="24"/>
           <w:lang w:val="es-ES"/>
         </w:rPr>
-        <w:t xml:space="preserve">En este decisión también se cumple nuestro código de ética en el sentido de mantener la información </w:t>
-      </w:r>
-      <w:r>
-        <w:rPr>
-          <w:rFonts w:ascii="Times New Roman" w:eastAsia="Old Standard TT" w:hAnsi="Times New Roman" w:cs="Times New Roman"/>
-          <w:sz w:val="24"/>
-          <w:szCs w:val="24"/>
-          <w:lang w:val="es-ES"/>
-        </w:rPr>
-        <w:t xml:space="preserve">entre el ingeniero y la empresa, sin embargo, y jerárquicamente poniendo los valores y el código de ética en juego, observamos que la primera </w:t>
-      </w:r>
-      <w:proofErr w:type="gramStart"/>
-      <w:r>
-        <w:rPr>
-          <w:rFonts w:ascii="Times New Roman" w:eastAsia="Old Standard TT" w:hAnsi="Times New Roman" w:cs="Times New Roman"/>
-          <w:sz w:val="24"/>
-          <w:szCs w:val="24"/>
-          <w:lang w:val="es-ES"/>
-        </w:rPr>
-        <w:t xml:space="preserve">decisión </w:t>
-      </w:r>
-      <w:r>
-        <w:rPr>
-          <w:rFonts w:ascii="Times New Roman" w:eastAsia="Old Standard TT" w:hAnsi="Times New Roman" w:cs="Times New Roman"/>
-          <w:sz w:val="24"/>
-          <w:szCs w:val="24"/>
-          <w:lang w:val="es-ES"/>
-        </w:rPr>
-        <w:t xml:space="preserve"> </w:t>
-      </w:r>
-      <w:r>
-        <w:rPr>
-          <w:rFonts w:ascii="Times New Roman" w:eastAsia="Old Standard TT" w:hAnsi="Times New Roman" w:cs="Times New Roman"/>
-          <w:sz w:val="24"/>
-          <w:szCs w:val="24"/>
-          <w:lang w:val="es-ES"/>
-        </w:rPr>
-        <w:t>tiene</w:t>
-      </w:r>
-      <w:proofErr w:type="gramEnd"/>
-      <w:r>
-        <w:rPr>
-          <w:rFonts w:ascii="Times New Roman" w:eastAsia="Old Standard TT" w:hAnsi="Times New Roman" w:cs="Times New Roman"/>
-          <w:sz w:val="24"/>
-          <w:szCs w:val="24"/>
-          <w:lang w:val="es-ES"/>
-        </w:rPr>
-        <w:t xml:space="preserve"> un mayor peso ético.</w:t>
-      </w:r>
+        <w:t>En la primera decisión cumpliríamos directamente con nuestro código de ética, pues al no afectar a terceros, no existiría daño ocurrido, además y analizando el caso de forma legal, observamos que nunca se menciona algún contrato o documento legal de confidencialidad lo cual beneficia totalmente nuestra integridad individual tras una posible demanda.</w:t>
+      </w:r>
+    </w:p>
+    <w:p>
+      <w:pPr>
+        <w:pStyle w:val="ListParagraph"/>
+        <w:widowControl w:val="0"/>
+        <w:spacing w:line="360" w:lineRule="auto"/>
+        <w:jc w:val="both"/>
+        <w:rPr>
+          <w:rFonts w:ascii="Times New Roman" w:eastAsia="Old Standard TT" w:hAnsi="Times New Roman" w:cs="Times New Roman"/>
+          <w:sz w:val="24"/>
+          <w:szCs w:val="24"/>
+          <w:lang w:val="es-ES"/>
+        </w:rPr>
+      </w:pPr>
     </w:p>
     <w:p>
       <w:pPr>
@@ -1611,7 +1803,7 @@
         <w:widowControl w:val="0"/>
         <w:numPr>
           <w:ilvl w:val="0"/>
-          <w:numId w:val="9"/>
+          <w:numId w:val="13"/>
         </w:numPr>
         <w:spacing w:line="360" w:lineRule="auto"/>
         <w:jc w:val="both"/>
@@ -1629,8 +1821,219 @@
           <w:szCs w:val="24"/>
           <w:lang w:val="es-ES"/>
         </w:rPr>
-        <w:t>No tendría un efecto legal, sin embargo, creemos que éticamente no estaríamos cumpliendo nuestro código como ingeniero, además de que conscientemente sabemos que estamos haciendo algo moralmente irresponsable.</w:t>
-      </w:r>
+        <w:t xml:space="preserve">En </w:t>
+      </w:r>
+      <w:r>
+        <w:rPr>
+          <w:rFonts w:ascii="Times New Roman" w:eastAsia="Old Standard TT" w:hAnsi="Times New Roman" w:cs="Times New Roman"/>
+          <w:sz w:val="24"/>
+          <w:szCs w:val="24"/>
+          <w:lang w:val="es-ES"/>
+        </w:rPr>
+        <w:t>la segunda decisión</w:t>
+      </w:r>
+      <w:r>
+        <w:rPr>
+          <w:rFonts w:ascii="Times New Roman" w:eastAsia="Old Standard TT" w:hAnsi="Times New Roman" w:cs="Times New Roman"/>
+          <w:sz w:val="24"/>
+          <w:szCs w:val="24"/>
+          <w:lang w:val="es-ES"/>
+        </w:rPr>
+        <w:t xml:space="preserve"> también se cumple nuestro código de ética en el sentido de mantener la información </w:t>
+      </w:r>
+      <w:r>
+        <w:rPr>
+          <w:rFonts w:ascii="Times New Roman" w:eastAsia="Old Standard TT" w:hAnsi="Times New Roman" w:cs="Times New Roman"/>
+          <w:sz w:val="24"/>
+          <w:szCs w:val="24"/>
+          <w:lang w:val="es-ES"/>
+        </w:rPr>
+        <w:t xml:space="preserve">entre el ingeniero y la empresa, sin embargo, y jerárquicamente poniendo los valores y el código de ética en juego, observamos que la primera </w:t>
+      </w:r>
+      <w:r>
+        <w:rPr>
+          <w:rFonts w:ascii="Times New Roman" w:eastAsia="Old Standard TT" w:hAnsi="Times New Roman" w:cs="Times New Roman"/>
+          <w:sz w:val="24"/>
+          <w:szCs w:val="24"/>
+          <w:lang w:val="es-ES"/>
+        </w:rPr>
+        <w:t>decisión tiene</w:t>
+      </w:r>
+      <w:r>
+        <w:rPr>
+          <w:rFonts w:ascii="Times New Roman" w:eastAsia="Old Standard TT" w:hAnsi="Times New Roman" w:cs="Times New Roman"/>
+          <w:sz w:val="24"/>
+          <w:szCs w:val="24"/>
+          <w:lang w:val="es-ES"/>
+        </w:rPr>
+        <w:t xml:space="preserve"> un mayor peso ético.</w:t>
+      </w:r>
+    </w:p>
+    <w:p>
+      <w:pPr>
+        <w:widowControl w:val="0"/>
+        <w:spacing w:line="360" w:lineRule="auto"/>
+        <w:jc w:val="both"/>
+        <w:rPr>
+          <w:rFonts w:ascii="Times New Roman" w:eastAsia="Old Standard TT" w:hAnsi="Times New Roman" w:cs="Times New Roman"/>
+          <w:sz w:val="24"/>
+          <w:szCs w:val="24"/>
+          <w:lang w:val="es-ES"/>
+        </w:rPr>
+      </w:pPr>
+    </w:p>
+    <w:p>
+      <w:pPr>
+        <w:pStyle w:val="ListParagraph"/>
+        <w:widowControl w:val="0"/>
+        <w:numPr>
+          <w:ilvl w:val="0"/>
+          <w:numId w:val="13"/>
+        </w:numPr>
+        <w:spacing w:line="360" w:lineRule="auto"/>
+        <w:jc w:val="both"/>
+        <w:rPr>
+          <w:rFonts w:ascii="Times New Roman" w:eastAsia="Old Standard TT" w:hAnsi="Times New Roman" w:cs="Times New Roman"/>
+          <w:sz w:val="24"/>
+          <w:szCs w:val="24"/>
+          <w:lang w:val="es-ES"/>
+        </w:rPr>
+      </w:pPr>
+      <w:r>
+        <w:rPr>
+          <w:rFonts w:ascii="Times New Roman" w:eastAsia="Old Standard TT" w:hAnsi="Times New Roman" w:cs="Times New Roman"/>
+          <w:sz w:val="24"/>
+          <w:szCs w:val="24"/>
+          <w:lang w:val="es-ES"/>
+        </w:rPr>
+        <w:t>Respecto a la tercera decisión, n</w:t>
+      </w:r>
+      <w:r>
+        <w:rPr>
+          <w:rFonts w:ascii="Times New Roman" w:eastAsia="Old Standard TT" w:hAnsi="Times New Roman" w:cs="Times New Roman"/>
+          <w:sz w:val="24"/>
+          <w:szCs w:val="24"/>
+          <w:lang w:val="es-ES"/>
+        </w:rPr>
+        <w:t>o tendría un efecto legal, sin embargo, creemos que éticamente no estaríamos cumpliendo nuestro código como ingeniero, además de que conscientemente sabemos que estamos haciendo algo moralmente irresponsable.</w:t>
+      </w:r>
+    </w:p>
+    <w:p>
+      <w:pPr>
+        <w:widowControl w:val="0"/>
+        <w:spacing w:line="360" w:lineRule="auto"/>
+        <w:jc w:val="both"/>
+        <w:rPr>
+          <w:rFonts w:ascii="Times New Roman" w:eastAsia="Old Standard TT" w:hAnsi="Times New Roman" w:cs="Times New Roman"/>
+          <w:sz w:val="24"/>
+          <w:szCs w:val="24"/>
+          <w:lang w:val="es-ES"/>
+        </w:rPr>
+      </w:pPr>
+    </w:p>
+    <w:p>
+      <w:pPr>
+        <w:pStyle w:val="ListParagraph"/>
+        <w:widowControl w:val="0"/>
+        <w:numPr>
+          <w:ilvl w:val="0"/>
+          <w:numId w:val="10"/>
+        </w:numPr>
+        <w:spacing w:line="360" w:lineRule="auto"/>
+        <w:jc w:val="both"/>
+        <w:rPr>
+          <w:rFonts w:ascii="Times New Roman" w:eastAsia="Old Standard TT" w:hAnsi="Times New Roman" w:cs="Times New Roman"/>
+          <w:sz w:val="24"/>
+          <w:szCs w:val="24"/>
+          <w:lang w:val="es-ES"/>
+        </w:rPr>
+      </w:pPr>
+      <w:r>
+        <w:rPr>
+          <w:rFonts w:ascii="Times New Roman" w:eastAsia="Old Standard TT" w:hAnsi="Times New Roman" w:cs="Times New Roman"/>
+          <w:sz w:val="24"/>
+          <w:szCs w:val="24"/>
+          <w:lang w:val="es-ES"/>
+        </w:rPr>
+        <w:t>Como última parte de nuestro marco de referencia sabemos que debemos usar nuestro juicio y criterio para evaluar y realizar un análisis de las decisiones previas</w:t>
+      </w:r>
+    </w:p>
+    <w:p>
+      <w:pPr>
+        <w:widowControl w:val="0"/>
+        <w:spacing w:line="360" w:lineRule="auto"/>
+        <w:jc w:val="both"/>
+        <w:rPr>
+          <w:rFonts w:ascii="Times New Roman" w:eastAsia="Old Standard TT" w:hAnsi="Times New Roman" w:cs="Times New Roman"/>
+          <w:sz w:val="24"/>
+          <w:szCs w:val="24"/>
+          <w:lang w:val="es-ES"/>
+        </w:rPr>
+      </w:pPr>
+    </w:p>
+    <w:p>
+      <w:pPr>
+        <w:widowControl w:val="0"/>
+        <w:spacing w:line="360" w:lineRule="auto"/>
+        <w:jc w:val="both"/>
+        <w:rPr>
+          <w:rFonts w:ascii="Times New Roman" w:eastAsia="Old Standard TT" w:hAnsi="Times New Roman" w:cs="Times New Roman"/>
+          <w:sz w:val="24"/>
+          <w:szCs w:val="24"/>
+          <w:lang w:val="es-ES"/>
+        </w:rPr>
+      </w:pPr>
+      <w:r>
+        <w:rPr>
+          <w:rFonts w:ascii="Times New Roman" w:eastAsia="Old Standard TT" w:hAnsi="Times New Roman" w:cs="Times New Roman"/>
+          <w:sz w:val="24"/>
+          <w:szCs w:val="24"/>
+          <w:lang w:val="es-ES"/>
+        </w:rPr>
+        <w:t xml:space="preserve">Es por ello que, como equipo, y tras debatir seriamente cada una de las opciones o decisiones hemos pensado que definitivamente la mejor es la primera, es decir,  ir directamente con las autoridades correspondientes para poder hacer saber las consecuencias que se tendría el seguir </w:t>
+      </w:r>
+      <w:r>
+        <w:rPr>
+          <w:rFonts w:ascii="Times New Roman" w:eastAsia="Old Standard TT" w:hAnsi="Times New Roman" w:cs="Times New Roman"/>
+          <w:sz w:val="24"/>
+          <w:szCs w:val="24"/>
+          <w:lang w:val="es-ES"/>
+        </w:rPr>
+        <w:lastRenderedPageBreak/>
+        <w:t xml:space="preserve">vertiendo desechos en el cuerpo de agua, esto debido a dos sustentos principales, el primero es que cumplimos directamente con nuestro código ético al saber que estamos siendo responsables con la sociedad, y por otro lado, y como incluso agujero legal, nunca se menciona el haber realizado un documento de </w:t>
+      </w:r>
+      <w:proofErr w:type="spellStart"/>
+      <w:r>
+        <w:rPr>
+          <w:rFonts w:ascii="Times New Roman" w:eastAsia="Old Standard TT" w:hAnsi="Times New Roman" w:cs="Times New Roman"/>
+          <w:sz w:val="24"/>
+          <w:szCs w:val="24"/>
+          <w:lang w:val="es-ES"/>
+        </w:rPr>
+        <w:t>confidelidad</w:t>
+      </w:r>
+      <w:proofErr w:type="spellEnd"/>
+      <w:r>
+        <w:rPr>
+          <w:rFonts w:ascii="Times New Roman" w:eastAsia="Old Standard TT" w:hAnsi="Times New Roman" w:cs="Times New Roman"/>
+          <w:sz w:val="24"/>
+          <w:szCs w:val="24"/>
+          <w:lang w:val="es-ES"/>
+        </w:rPr>
+        <w:t>, si bien sabemos que en nuestro código ético se nos presenta este punto, nuestra prioridad sin duda alguna es la responsabilidad que tenemos con nuestra sociedad.</w:t>
+      </w:r>
+    </w:p>
+    <w:p>
+      <w:pPr>
+        <w:widowControl w:val="0"/>
+        <w:spacing w:line="360" w:lineRule="auto"/>
+        <w:rPr>
+          <w:rFonts w:ascii="Times New Roman" w:eastAsia="Old Standard TT" w:hAnsi="Times New Roman" w:cs="Times New Roman"/>
+          <w:sz w:val="24"/>
+          <w:szCs w:val="24"/>
+          <w:lang w:val="es-ES"/>
+        </w:rPr>
+      </w:pPr>
     </w:p>
     <w:p>
       <w:pPr>
@@ -1674,7 +2077,7 @@
           <w:szCs w:val="28"/>
           <w:lang w:val="es-ES"/>
         </w:rPr>
-        <w:t>:</w:t>
+        <w:t xml:space="preserve"> y decisión final</w:t>
       </w:r>
     </w:p>
     <w:p>
@@ -2298,6 +2701,184 @@
     </w:lvl>
   </w:abstractNum>
   <w:abstractNum w:abstractNumId="4" w15:restartNumberingAfterBreak="0">
+    <w:nsid w:val="2EBA5062"/>
+    <w:multiLevelType w:val="hybridMultilevel"/>
+    <w:tmpl w:val="E8B4E204"/>
+    <w:lvl w:ilvl="0" w:tplc="04090013">
+      <w:start w:val="1"/>
+      <w:numFmt w:val="upperRoman"/>
+      <w:lvlText w:val="%1."/>
+      <w:lvlJc w:val="right"/>
+      <w:pPr>
+        <w:ind w:left="720" w:hanging="360"/>
+      </w:pPr>
+      <w:rPr>
+        <w:rFonts w:hint="default"/>
+      </w:rPr>
+    </w:lvl>
+    <w:lvl w:ilvl="1" w:tplc="04090019" w:tentative="1">
+      <w:start w:val="1"/>
+      <w:numFmt w:val="lowerLetter"/>
+      <w:lvlText w:val="%2."/>
+      <w:lvlJc w:val="left"/>
+      <w:pPr>
+        <w:ind w:left="1440" w:hanging="360"/>
+      </w:pPr>
+    </w:lvl>
+    <w:lvl w:ilvl="2" w:tplc="0409001B" w:tentative="1">
+      <w:start w:val="1"/>
+      <w:numFmt w:val="lowerRoman"/>
+      <w:lvlText w:val="%3."/>
+      <w:lvlJc w:val="right"/>
+      <w:pPr>
+        <w:ind w:left="2160" w:hanging="180"/>
+      </w:pPr>
+    </w:lvl>
+    <w:lvl w:ilvl="3" w:tplc="0409000F" w:tentative="1">
+      <w:start w:val="1"/>
+      <w:numFmt w:val="decimal"/>
+      <w:lvlText w:val="%4."/>
+      <w:lvlJc w:val="left"/>
+      <w:pPr>
+        <w:ind w:left="2880" w:hanging="360"/>
+      </w:pPr>
+    </w:lvl>
+    <w:lvl w:ilvl="4" w:tplc="04090019" w:tentative="1">
+      <w:start w:val="1"/>
+      <w:numFmt w:val="lowerLetter"/>
+      <w:lvlText w:val="%5."/>
+      <w:lvlJc w:val="left"/>
+      <w:pPr>
+        <w:ind w:left="3600" w:hanging="360"/>
+      </w:pPr>
+    </w:lvl>
+    <w:lvl w:ilvl="5" w:tplc="0409001B" w:tentative="1">
+      <w:start w:val="1"/>
+      <w:numFmt w:val="lowerRoman"/>
+      <w:lvlText w:val="%6."/>
+      <w:lvlJc w:val="right"/>
+      <w:pPr>
+        <w:ind w:left="4320" w:hanging="180"/>
+      </w:pPr>
+    </w:lvl>
+    <w:lvl w:ilvl="6" w:tplc="0409000F" w:tentative="1">
+      <w:start w:val="1"/>
+      <w:numFmt w:val="decimal"/>
+      <w:lvlText w:val="%7."/>
+      <w:lvlJc w:val="left"/>
+      <w:pPr>
+        <w:ind w:left="5040" w:hanging="360"/>
+      </w:pPr>
+    </w:lvl>
+    <w:lvl w:ilvl="7" w:tplc="04090019" w:tentative="1">
+      <w:start w:val="1"/>
+      <w:numFmt w:val="lowerLetter"/>
+      <w:lvlText w:val="%8."/>
+      <w:lvlJc w:val="left"/>
+      <w:pPr>
+        <w:ind w:left="5760" w:hanging="360"/>
+      </w:pPr>
+    </w:lvl>
+    <w:lvl w:ilvl="8" w:tplc="0409001B" w:tentative="1">
+      <w:start w:val="1"/>
+      <w:numFmt w:val="lowerRoman"/>
+      <w:lvlText w:val="%9."/>
+      <w:lvlJc w:val="right"/>
+      <w:pPr>
+        <w:ind w:left="6480" w:hanging="180"/>
+      </w:pPr>
+    </w:lvl>
+  </w:abstractNum>
+  <w:abstractNum w:abstractNumId="5" w15:restartNumberingAfterBreak="0">
+    <w:nsid w:val="2F046610"/>
+    <w:multiLevelType w:val="hybridMultilevel"/>
+    <w:tmpl w:val="9A507976"/>
+    <w:lvl w:ilvl="0" w:tplc="04090013">
+      <w:start w:val="1"/>
+      <w:numFmt w:val="upperRoman"/>
+      <w:lvlText w:val="%1."/>
+      <w:lvlJc w:val="right"/>
+      <w:pPr>
+        <w:ind w:left="720" w:hanging="360"/>
+      </w:pPr>
+      <w:rPr>
+        <w:rFonts w:hint="default"/>
+      </w:rPr>
+    </w:lvl>
+    <w:lvl w:ilvl="1" w:tplc="04090019" w:tentative="1">
+      <w:start w:val="1"/>
+      <w:numFmt w:val="lowerLetter"/>
+      <w:lvlText w:val="%2."/>
+      <w:lvlJc w:val="left"/>
+      <w:pPr>
+        <w:ind w:left="1440" w:hanging="360"/>
+      </w:pPr>
+    </w:lvl>
+    <w:lvl w:ilvl="2" w:tplc="0409001B" w:tentative="1">
+      <w:start w:val="1"/>
+      <w:numFmt w:val="lowerRoman"/>
+      <w:lvlText w:val="%3."/>
+      <w:lvlJc w:val="right"/>
+      <w:pPr>
+        <w:ind w:left="2160" w:hanging="180"/>
+      </w:pPr>
+    </w:lvl>
+    <w:lvl w:ilvl="3" w:tplc="0409000F" w:tentative="1">
+      <w:start w:val="1"/>
+      <w:numFmt w:val="decimal"/>
+      <w:lvlText w:val="%4."/>
+      <w:lvlJc w:val="left"/>
+      <w:pPr>
+        <w:ind w:left="2880" w:hanging="360"/>
+      </w:pPr>
+    </w:lvl>
+    <w:lvl w:ilvl="4" w:tplc="04090019" w:tentative="1">
+      <w:start w:val="1"/>
+      <w:numFmt w:val="lowerLetter"/>
+      <w:lvlText w:val="%5."/>
+      <w:lvlJc w:val="left"/>
+      <w:pPr>
+        <w:ind w:left="3600" w:hanging="360"/>
+      </w:pPr>
+    </w:lvl>
+    <w:lvl w:ilvl="5" w:tplc="0409001B" w:tentative="1">
+      <w:start w:val="1"/>
+      <w:numFmt w:val="lowerRoman"/>
+      <w:lvlText w:val="%6."/>
+      <w:lvlJc w:val="right"/>
+      <w:pPr>
+        <w:ind w:left="4320" w:hanging="180"/>
+      </w:pPr>
+    </w:lvl>
+    <w:lvl w:ilvl="6" w:tplc="0409000F" w:tentative="1">
+      <w:start w:val="1"/>
+      <w:numFmt w:val="decimal"/>
+      <w:lvlText w:val="%7."/>
+      <w:lvlJc w:val="left"/>
+      <w:pPr>
+        <w:ind w:left="5040" w:hanging="360"/>
+      </w:pPr>
+    </w:lvl>
+    <w:lvl w:ilvl="7" w:tplc="04090019" w:tentative="1">
+      <w:start w:val="1"/>
+      <w:numFmt w:val="lowerLetter"/>
+      <w:lvlText w:val="%8."/>
+      <w:lvlJc w:val="left"/>
+      <w:pPr>
+        <w:ind w:left="5760" w:hanging="360"/>
+      </w:pPr>
+    </w:lvl>
+    <w:lvl w:ilvl="8" w:tplc="0409001B" w:tentative="1">
+      <w:start w:val="1"/>
+      <w:numFmt w:val="lowerRoman"/>
+      <w:lvlText w:val="%9."/>
+      <w:lvlJc w:val="right"/>
+      <w:pPr>
+        <w:ind w:left="6480" w:hanging="180"/>
+      </w:pPr>
+    </w:lvl>
+  </w:abstractNum>
+  <w:abstractNum w:abstractNumId="6" w15:restartNumberingAfterBreak="0">
     <w:nsid w:val="3276152D"/>
     <w:multiLevelType w:val="multilevel"/>
     <w:tmpl w:val="07324502"/>
@@ -2410,7 +2991,96 @@
       </w:rPr>
     </w:lvl>
   </w:abstractNum>
-  <w:abstractNum w:abstractNumId="5" w15:restartNumberingAfterBreak="0">
+  <w:abstractNum w:abstractNumId="7" w15:restartNumberingAfterBreak="0">
+    <w:nsid w:val="3B7D753E"/>
+    <w:multiLevelType w:val="hybridMultilevel"/>
+    <w:tmpl w:val="5822888C"/>
+    <w:lvl w:ilvl="0" w:tplc="04090001">
+      <w:start w:val="1"/>
+      <w:numFmt w:val="bullet"/>
+      <w:lvlText w:val=""/>
+      <w:lvlJc w:val="left"/>
+      <w:pPr>
+        <w:ind w:left="720" w:hanging="360"/>
+      </w:pPr>
+      <w:rPr>
+        <w:rFonts w:ascii="Symbol" w:hAnsi="Symbol" w:hint="default"/>
+      </w:rPr>
+    </w:lvl>
+    <w:lvl w:ilvl="1" w:tplc="04090019" w:tentative="1">
+      <w:start w:val="1"/>
+      <w:numFmt w:val="lowerLetter"/>
+      <w:lvlText w:val="%2."/>
+      <w:lvlJc w:val="left"/>
+      <w:pPr>
+        <w:ind w:left="1440" w:hanging="360"/>
+      </w:pPr>
+    </w:lvl>
+    <w:lvl w:ilvl="2" w:tplc="0409001B" w:tentative="1">
+      <w:start w:val="1"/>
+      <w:numFmt w:val="lowerRoman"/>
+      <w:lvlText w:val="%3."/>
+      <w:lvlJc w:val="right"/>
+      <w:pPr>
+        <w:ind w:left="2160" w:hanging="180"/>
+      </w:pPr>
+    </w:lvl>
+    <w:lvl w:ilvl="3" w:tplc="0409000F" w:tentative="1">
+      <w:start w:val="1"/>
+      <w:numFmt w:val="decimal"/>
+      <w:lvlText w:val="%4."/>
+      <w:lvlJc w:val="left"/>
+      <w:pPr>
+        <w:ind w:left="2880" w:hanging="360"/>
+      </w:pPr>
+    </w:lvl>
+    <w:lvl w:ilvl="4" w:tplc="04090019" w:tentative="1">
+      <w:start w:val="1"/>
+      <w:numFmt w:val="lowerLetter"/>
+      <w:lvlText w:val="%5."/>
+      <w:lvlJc w:val="left"/>
+      <w:pPr>
+        <w:ind w:left="3600" w:hanging="360"/>
+      </w:pPr>
+    </w:lvl>
+    <w:lvl w:ilvl="5" w:tplc="0409001B" w:tentative="1">
+      <w:start w:val="1"/>
+      <w:numFmt w:val="lowerRoman"/>
+      <w:lvlText w:val="%6."/>
+      <w:lvlJc w:val="right"/>
+      <w:pPr>
+        <w:ind w:left="4320" w:hanging="180"/>
+      </w:pPr>
+    </w:lvl>
+    <w:lvl w:ilvl="6" w:tplc="0409000F" w:tentative="1">
+      <w:start w:val="1"/>
+      <w:numFmt w:val="decimal"/>
+      <w:lvlText w:val="%7."/>
+      <w:lvlJc w:val="left"/>
+      <w:pPr>
+        <w:ind w:left="5040" w:hanging="360"/>
+      </w:pPr>
+    </w:lvl>
+    <w:lvl w:ilvl="7" w:tplc="04090019" w:tentative="1">
+      <w:start w:val="1"/>
+      <w:numFmt w:val="lowerLetter"/>
+      <w:lvlText w:val="%8."/>
+      <w:lvlJc w:val="left"/>
+      <w:pPr>
+        <w:ind w:left="5760" w:hanging="360"/>
+      </w:pPr>
+    </w:lvl>
+    <w:lvl w:ilvl="8" w:tplc="0409001B" w:tentative="1">
+      <w:start w:val="1"/>
+      <w:numFmt w:val="lowerRoman"/>
+      <w:lvlText w:val="%9."/>
+      <w:lvlJc w:val="right"/>
+      <w:pPr>
+        <w:ind w:left="6480" w:hanging="180"/>
+      </w:pPr>
+    </w:lvl>
+  </w:abstractNum>
+  <w:abstractNum w:abstractNumId="8" w15:restartNumberingAfterBreak="0">
     <w:nsid w:val="513A5352"/>
     <w:multiLevelType w:val="hybridMultilevel"/>
     <w:tmpl w:val="458462D2"/>
@@ -2499,7 +3169,185 @@
       </w:pPr>
     </w:lvl>
   </w:abstractNum>
-  <w:abstractNum w:abstractNumId="6" w15:restartNumberingAfterBreak="0">
+  <w:abstractNum w:abstractNumId="9" w15:restartNumberingAfterBreak="0">
+    <w:nsid w:val="519174BD"/>
+    <w:multiLevelType w:val="hybridMultilevel"/>
+    <w:tmpl w:val="E912F84C"/>
+    <w:lvl w:ilvl="0" w:tplc="0409000F">
+      <w:start w:val="1"/>
+      <w:numFmt w:val="decimal"/>
+      <w:lvlText w:val="%1."/>
+      <w:lvlJc w:val="left"/>
+      <w:pPr>
+        <w:ind w:left="720" w:hanging="360"/>
+      </w:pPr>
+      <w:rPr>
+        <w:rFonts w:hint="default"/>
+      </w:rPr>
+    </w:lvl>
+    <w:lvl w:ilvl="1" w:tplc="04090019" w:tentative="1">
+      <w:start w:val="1"/>
+      <w:numFmt w:val="lowerLetter"/>
+      <w:lvlText w:val="%2."/>
+      <w:lvlJc w:val="left"/>
+      <w:pPr>
+        <w:ind w:left="1440" w:hanging="360"/>
+      </w:pPr>
+    </w:lvl>
+    <w:lvl w:ilvl="2" w:tplc="0409001B" w:tentative="1">
+      <w:start w:val="1"/>
+      <w:numFmt w:val="lowerRoman"/>
+      <w:lvlText w:val="%3."/>
+      <w:lvlJc w:val="right"/>
+      <w:pPr>
+        <w:ind w:left="2160" w:hanging="180"/>
+      </w:pPr>
+    </w:lvl>
+    <w:lvl w:ilvl="3" w:tplc="0409000F" w:tentative="1">
+      <w:start w:val="1"/>
+      <w:numFmt w:val="decimal"/>
+      <w:lvlText w:val="%4."/>
+      <w:lvlJc w:val="left"/>
+      <w:pPr>
+        <w:ind w:left="2880" w:hanging="360"/>
+      </w:pPr>
+    </w:lvl>
+    <w:lvl w:ilvl="4" w:tplc="04090019" w:tentative="1">
+      <w:start w:val="1"/>
+      <w:numFmt w:val="lowerLetter"/>
+      <w:lvlText w:val="%5."/>
+      <w:lvlJc w:val="left"/>
+      <w:pPr>
+        <w:ind w:left="3600" w:hanging="360"/>
+      </w:pPr>
+    </w:lvl>
+    <w:lvl w:ilvl="5" w:tplc="0409001B" w:tentative="1">
+      <w:start w:val="1"/>
+      <w:numFmt w:val="lowerRoman"/>
+      <w:lvlText w:val="%6."/>
+      <w:lvlJc w:val="right"/>
+      <w:pPr>
+        <w:ind w:left="4320" w:hanging="180"/>
+      </w:pPr>
+    </w:lvl>
+    <w:lvl w:ilvl="6" w:tplc="0409000F" w:tentative="1">
+      <w:start w:val="1"/>
+      <w:numFmt w:val="decimal"/>
+      <w:lvlText w:val="%7."/>
+      <w:lvlJc w:val="left"/>
+      <w:pPr>
+        <w:ind w:left="5040" w:hanging="360"/>
+      </w:pPr>
+    </w:lvl>
+    <w:lvl w:ilvl="7" w:tplc="04090019" w:tentative="1">
+      <w:start w:val="1"/>
+      <w:numFmt w:val="lowerLetter"/>
+      <w:lvlText w:val="%8."/>
+      <w:lvlJc w:val="left"/>
+      <w:pPr>
+        <w:ind w:left="5760" w:hanging="360"/>
+      </w:pPr>
+    </w:lvl>
+    <w:lvl w:ilvl="8" w:tplc="0409001B" w:tentative="1">
+      <w:start w:val="1"/>
+      <w:numFmt w:val="lowerRoman"/>
+      <w:lvlText w:val="%9."/>
+      <w:lvlJc w:val="right"/>
+      <w:pPr>
+        <w:ind w:left="6480" w:hanging="180"/>
+      </w:pPr>
+    </w:lvl>
+  </w:abstractNum>
+  <w:abstractNum w:abstractNumId="10" w15:restartNumberingAfterBreak="0">
+    <w:nsid w:val="581C7D48"/>
+    <w:multiLevelType w:val="hybridMultilevel"/>
+    <w:tmpl w:val="A150F57A"/>
+    <w:lvl w:ilvl="0" w:tplc="0409000F">
+      <w:start w:val="1"/>
+      <w:numFmt w:val="decimal"/>
+      <w:lvlText w:val="%1."/>
+      <w:lvlJc w:val="left"/>
+      <w:pPr>
+        <w:ind w:left="720" w:hanging="360"/>
+      </w:pPr>
+      <w:rPr>
+        <w:rFonts w:hint="default"/>
+      </w:rPr>
+    </w:lvl>
+    <w:lvl w:ilvl="1" w:tplc="04090019" w:tentative="1">
+      <w:start w:val="1"/>
+      <w:numFmt w:val="lowerLetter"/>
+      <w:lvlText w:val="%2."/>
+      <w:lvlJc w:val="left"/>
+      <w:pPr>
+        <w:ind w:left="1440" w:hanging="360"/>
+      </w:pPr>
+    </w:lvl>
+    <w:lvl w:ilvl="2" w:tplc="0409001B" w:tentative="1">
+      <w:start w:val="1"/>
+      <w:numFmt w:val="lowerRoman"/>
+      <w:lvlText w:val="%3."/>
+      <w:lvlJc w:val="right"/>
+      <w:pPr>
+        <w:ind w:left="2160" w:hanging="180"/>
+      </w:pPr>
+    </w:lvl>
+    <w:lvl w:ilvl="3" w:tplc="0409000F" w:tentative="1">
+      <w:start w:val="1"/>
+      <w:numFmt w:val="decimal"/>
+      <w:lvlText w:val="%4."/>
+      <w:lvlJc w:val="left"/>
+      <w:pPr>
+        <w:ind w:left="2880" w:hanging="360"/>
+      </w:pPr>
+    </w:lvl>
+    <w:lvl w:ilvl="4" w:tplc="04090019" w:tentative="1">
+      <w:start w:val="1"/>
+      <w:numFmt w:val="lowerLetter"/>
+      <w:lvlText w:val="%5."/>
+      <w:lvlJc w:val="left"/>
+      <w:pPr>
+        <w:ind w:left="3600" w:hanging="360"/>
+      </w:pPr>
+    </w:lvl>
+    <w:lvl w:ilvl="5" w:tplc="0409001B" w:tentative="1">
+      <w:start w:val="1"/>
+      <w:numFmt w:val="lowerRoman"/>
+      <w:lvlText w:val="%6."/>
+      <w:lvlJc w:val="right"/>
+      <w:pPr>
+        <w:ind w:left="4320" w:hanging="180"/>
+      </w:pPr>
+    </w:lvl>
+    <w:lvl w:ilvl="6" w:tplc="0409000F" w:tentative="1">
+      <w:start w:val="1"/>
+      <w:numFmt w:val="decimal"/>
+      <w:lvlText w:val="%7."/>
+      <w:lvlJc w:val="left"/>
+      <w:pPr>
+        <w:ind w:left="5040" w:hanging="360"/>
+      </w:pPr>
+    </w:lvl>
+    <w:lvl w:ilvl="7" w:tplc="04090019" w:tentative="1">
+      <w:start w:val="1"/>
+      <w:numFmt w:val="lowerLetter"/>
+      <w:lvlText w:val="%8."/>
+      <w:lvlJc w:val="left"/>
+      <w:pPr>
+        <w:ind w:left="5760" w:hanging="360"/>
+      </w:pPr>
+    </w:lvl>
+    <w:lvl w:ilvl="8" w:tplc="0409001B" w:tentative="1">
+      <w:start w:val="1"/>
+      <w:numFmt w:val="lowerRoman"/>
+      <w:lvlText w:val="%9."/>
+      <w:lvlJc w:val="right"/>
+      <w:pPr>
+        <w:ind w:left="6480" w:hanging="180"/>
+      </w:pPr>
+    </w:lvl>
+  </w:abstractNum>
+  <w:abstractNum w:abstractNumId="11" w15:restartNumberingAfterBreak="0">
     <w:nsid w:val="58DC348C"/>
     <w:multiLevelType w:val="multilevel"/>
     <w:tmpl w:val="170ED488"/>
@@ -2612,7 +3460,7 @@
       </w:rPr>
     </w:lvl>
   </w:abstractNum>
-  <w:abstractNum w:abstractNumId="7" w15:restartNumberingAfterBreak="0">
+  <w:abstractNum w:abstractNumId="12" w15:restartNumberingAfterBreak="0">
     <w:nsid w:val="600973D1"/>
     <w:multiLevelType w:val="hybridMultilevel"/>
     <w:tmpl w:val="BF304360"/>
@@ -2725,7 +3573,7 @@
       </w:rPr>
     </w:lvl>
   </w:abstractNum>
-  <w:abstractNum w:abstractNumId="8" w15:restartNumberingAfterBreak="0">
+  <w:abstractNum w:abstractNumId="13" w15:restartNumberingAfterBreak="0">
     <w:nsid w:val="7FB5101D"/>
     <w:multiLevelType w:val="hybridMultilevel"/>
     <w:tmpl w:val="A2AC2440"/>
@@ -2838,16 +3686,16 @@
     </w:lvl>
   </w:abstractNum>
   <w:num w:numId="1">
-    <w:abstractNumId w:val="4"/>
+    <w:abstractNumId w:val="6"/>
   </w:num>
   <w:num w:numId="2">
-    <w:abstractNumId w:val="6"/>
+    <w:abstractNumId w:val="11"/>
   </w:num>
   <w:num w:numId="3">
     <w:abstractNumId w:val="0"/>
   </w:num>
   <w:num w:numId="4">
-    <w:abstractNumId w:val="8"/>
+    <w:abstractNumId w:val="13"/>
   </w:num>
   <w:num w:numId="5">
     <w:abstractNumId w:val="1"/>
@@ -2856,12 +3704,27 @@
     <w:abstractNumId w:val="3"/>
   </w:num>
   <w:num w:numId="7">
-    <w:abstractNumId w:val="7"/>
+    <w:abstractNumId w:val="12"/>
   </w:num>
   <w:num w:numId="8">
     <w:abstractNumId w:val="2"/>
   </w:num>
   <w:num w:numId="9">
+    <w:abstractNumId w:val="8"/>
+  </w:num>
+  <w:num w:numId="10">
+    <w:abstractNumId w:val="9"/>
+  </w:num>
+  <w:num w:numId="11">
+    <w:abstractNumId w:val="7"/>
+  </w:num>
+  <w:num w:numId="12">
+    <w:abstractNumId w:val="10"/>
+  </w:num>
+  <w:num w:numId="13">
+    <w:abstractNumId w:val="4"/>
+  </w:num>
+  <w:num w:numId="14">
     <w:abstractNumId w:val="5"/>
   </w:num>
 </w:numbering>

</xml_diff>